<commit_message>
incorporating the standardized_event labels
</commit_message>
<xml_diff>
--- a/Data/Study_01/Raw/Unique_Event_Key.docx
+++ b/Data/Study_01/Raw/Unique_Event_Key.docx
@@ -54,6 +54,8 @@
         </w:numPr>
         <w:rPr>
           <w:rFonts w:eastAsiaTheme="minorEastAsia"/>
+          <w:i/>
+          <w:iCs/>
         </w:rPr>
       </w:pPr>
       <w:r>
@@ -65,6 +67,13 @@
           <w:iCs/>
         </w:rPr>
         <w:t xml:space="preserve">(school bus or corrections bus) </w:t>
+      </w:r>
+      <w:r>
+        <w:rPr>
+          <w:i/>
+          <w:iCs/>
+        </w:rPr>
+        <w:t>[BUS]</w:t>
       </w:r>
     </w:p>
     <w:p>
@@ -100,6 +109,16 @@
       <w:r>
         <w:t>Control Panel</w:t>
       </w:r>
+      <w:r>
+        <w:t xml:space="preserve"> </w:t>
+      </w:r>
+      <w:r>
+        <w:rPr>
+          <w:i/>
+          <w:iCs/>
+        </w:rPr>
+        <w:t>[PANEL]</w:t>
+      </w:r>
     </w:p>
     <w:p>
       <w:pPr>
@@ -150,6 +169,16 @@
       <w:r>
         <w:t>Loud Box inside of Jail Cell</w:t>
       </w:r>
+      <w:r>
+        <w:t xml:space="preserve"> </w:t>
+      </w:r>
+      <w:r>
+        <w:rPr>
+          <w:i/>
+          <w:iCs/>
+        </w:rPr>
+        <w:t>[BOX]</w:t>
+      </w:r>
     </w:p>
     <w:p>
       <w:pPr>
@@ -200,6 +229,16 @@
       <w:r>
         <w:t>Jail Cells with Foliage / Nets</w:t>
       </w:r>
+      <w:r>
+        <w:t xml:space="preserve"> </w:t>
+      </w:r>
+      <w:r>
+        <w:rPr>
+          <w:i/>
+          <w:iCs/>
+        </w:rPr>
+        <w:t>[NETS]</w:t>
+      </w:r>
     </w:p>
     <w:p>
       <w:pPr>
@@ -264,6 +303,16 @@
       <w:r>
         <w:t>Bodies Hanging in Meat Freezer</w:t>
       </w:r>
+      <w:r>
+        <w:t xml:space="preserve"> </w:t>
+      </w:r>
+      <w:r>
+        <w:rPr>
+          <w:i/>
+          <w:iCs/>
+        </w:rPr>
+        <w:t>[FREEZER]</w:t>
+      </w:r>
     </w:p>
     <w:p>
       <w:pPr>
@@ -333,6 +382,16 @@
       <w:r>
         <w:t>Up the Stairs</w:t>
       </w:r>
+      <w:r>
+        <w:t xml:space="preserve"> </w:t>
+      </w:r>
+      <w:r>
+        <w:rPr>
+          <w:i/>
+          <w:iCs/>
+        </w:rPr>
+        <w:t>[UPSTAIRS]</w:t>
+      </w:r>
     </w:p>
     <w:p>
       <w:pPr>
@@ -348,6 +407,16 @@
       <w:r>
         <w:t>Transforming Portraits</w:t>
       </w:r>
+      <w:r>
+        <w:t xml:space="preserve"> </w:t>
+      </w:r>
+      <w:r>
+        <w:rPr>
+          <w:i/>
+          <w:iCs/>
+        </w:rPr>
+        <w:t>[PORTRAITS]</w:t>
+      </w:r>
     </w:p>
     <w:p>
       <w:pPr>
@@ -395,23 +464,7 @@
           <w:i/>
           <w:iCs/>
         </w:rPr>
-        <w:t xml:space="preserve"> century people which transformed </w:t>
-      </w:r>
-      <w:proofErr w:type="gramStart"/>
-      <w:r>
-        <w:rPr>
-          <w:i/>
-          <w:iCs/>
-        </w:rPr>
-        <w:t>to</w:t>
-      </w:r>
-      <w:proofErr w:type="gramEnd"/>
-      <w:r>
-        <w:rPr>
-          <w:i/>
-          <w:iCs/>
-        </w:rPr>
-        <w:t xml:space="preserve"> ghoulish creatures as you changed angles</w:t>
+        <w:t xml:space="preserve"> century people which transformed to ghoulish creatures as you changed angles</w:t>
       </w:r>
       <w:r>
         <w:rPr>
@@ -435,6 +488,16 @@
       <w:r>
         <w:t>Secret Hatch</w:t>
       </w:r>
+      <w:r>
+        <w:t xml:space="preserve"> </w:t>
+      </w:r>
+      <w:r>
+        <w:rPr>
+          <w:i/>
+          <w:iCs/>
+        </w:rPr>
+        <w:t>[HATCH]</w:t>
+      </w:r>
     </w:p>
     <w:p>
       <w:pPr>
@@ -452,23 +515,7 @@
           <w:i/>
           <w:iCs/>
         </w:rPr>
-        <w:t xml:space="preserve">One portrait or window would </w:t>
-      </w:r>
-      <w:proofErr w:type="gramStart"/>
-      <w:r>
-        <w:rPr>
-          <w:i/>
-          <w:iCs/>
-        </w:rPr>
-        <w:t>drop</w:t>
-      </w:r>
-      <w:proofErr w:type="gramEnd"/>
-      <w:r>
-        <w:rPr>
-          <w:i/>
-          <w:iCs/>
-        </w:rPr>
-        <w:t xml:space="preserve"> and an actor would pop out of it.</w:t>
+        <w:t>One portrait or window would drop and an actor would pop out of it.</w:t>
       </w:r>
     </w:p>
     <w:p>
@@ -488,6 +535,16 @@
       <w:r>
         <w:t>e</w:t>
       </w:r>
+      <w:r>
+        <w:t xml:space="preserve"> </w:t>
+      </w:r>
+      <w:r>
+        <w:rPr>
+          <w:i/>
+          <w:iCs/>
+        </w:rPr>
+        <w:t>[FLOORBOARDS]</w:t>
+      </w:r>
     </w:p>
     <w:p>
       <w:pPr>
@@ -522,6 +579,16 @@
       <w:r>
         <w:t>Large Monsters over Railing</w:t>
       </w:r>
+      <w:r>
+        <w:t xml:space="preserve"> </w:t>
+      </w:r>
+      <w:r>
+        <w:rPr>
+          <w:i/>
+          <w:iCs/>
+        </w:rPr>
+        <w:t>[RAILING]</w:t>
+      </w:r>
     </w:p>
     <w:p>
       <w:pPr>
@@ -572,10 +639,22 @@
         </w:numPr>
         <w:rPr>
           <w:rFonts w:eastAsiaTheme="minorEastAsia"/>
+          <w:i/>
+          <w:iCs/>
         </w:rPr>
       </w:pPr>
       <w:r>
         <w:t>Down the Stairs</w:t>
+      </w:r>
+      <w:r>
+        <w:t xml:space="preserve"> </w:t>
+      </w:r>
+      <w:r>
+        <w:rPr>
+          <w:i/>
+          <w:iCs/>
+        </w:rPr>
+        <w:t>[DOWNSTAIRS]</w:t>
       </w:r>
     </w:p>
     <w:p>
@@ -623,6 +702,16 @@
       <w:r>
         <w:t>Art Canvas</w:t>
       </w:r>
+      <w:r>
+        <w:t xml:space="preserve"> </w:t>
+      </w:r>
+      <w:r>
+        <w:rPr>
+          <w:i/>
+          <w:iCs/>
+        </w:rPr>
+        <w:t>[PAINTING]</w:t>
+      </w:r>
     </w:p>
     <w:p>
       <w:pPr>
@@ -642,17 +731,8 @@
           <w:i/>
           <w:iCs/>
         </w:rPr>
-        <w:t xml:space="preserve">You entered a room through a narrow </w:t>
-      </w:r>
-      <w:proofErr w:type="gramStart"/>
-      <w:r>
-        <w:rPr>
-          <w:i/>
-          <w:iCs/>
-        </w:rPr>
-        <w:t>passage way</w:t>
-      </w:r>
-      <w:proofErr w:type="gramEnd"/>
+        <w:t>You entered a room through a narrow passage way</w:t>
+      </w:r>
       <w:r>
         <w:rPr>
           <w:i/>
@@ -672,23 +752,7 @@
           <w:i/>
           <w:iCs/>
         </w:rPr>
-        <w:t xml:space="preserve"> and green lasers obscuring them, making it difficult to see where you were walking </w:t>
-      </w:r>
-      <w:proofErr w:type="gramStart"/>
-      <w:r>
-        <w:rPr>
-          <w:i/>
-          <w:iCs/>
-        </w:rPr>
-        <w:t>because .</w:t>
-      </w:r>
-      <w:proofErr w:type="gramEnd"/>
-      <w:r>
-        <w:rPr>
-          <w:i/>
-          <w:iCs/>
-        </w:rPr>
-        <w:t xml:space="preserve"> It</w:t>
+        <w:t xml:space="preserve"> and green lasers obscuring them, making it difficult to see where you were walking because . It</w:t>
       </w:r>
       <w:r>
         <w:rPr>
@@ -775,6 +839,13 @@
       <w:r>
         <w:t xml:space="preserve">Splatter Paint </w:t>
       </w:r>
+      <w:r>
+        <w:rPr>
+          <w:i/>
+          <w:iCs/>
+        </w:rPr>
+        <w:t>[SPLATTER]</w:t>
+      </w:r>
     </w:p>
     <w:p>
       <w:pPr>
@@ -815,6 +886,13 @@
       <w:r>
         <w:t xml:space="preserve"> </w:t>
       </w:r>
+      <w:r>
+        <w:rPr>
+          <w:i/>
+          <w:iCs/>
+        </w:rPr>
+        <w:t>[DANCING]</w:t>
+      </w:r>
     </w:p>
     <w:p>
       <w:pPr>
@@ -886,6 +964,16 @@
       <w:r>
         <w:t>Get Glasses / Put on Glasses</w:t>
       </w:r>
+      <w:r>
+        <w:t xml:space="preserve"> </w:t>
+      </w:r>
+      <w:r>
+        <w:rPr>
+          <w:i/>
+          <w:iCs/>
+        </w:rPr>
+        <w:t>[GLASSES]</w:t>
+      </w:r>
     </w:p>
     <w:p>
       <w:pPr>
@@ -950,6 +1038,16 @@
       <w:r>
         <w:t>Large Spiders</w:t>
       </w:r>
+      <w:r>
+        <w:t xml:space="preserve"> </w:t>
+      </w:r>
+      <w:r>
+        <w:rPr>
+          <w:i/>
+          <w:iCs/>
+        </w:rPr>
+        <w:t>[SPIDERS]</w:t>
+      </w:r>
     </w:p>
     <w:p>
       <w:pPr>
@@ -991,6 +1089,13 @@
         </w:rPr>
         <w:t xml:space="preserve"> </w:t>
       </w:r>
+      <w:r>
+        <w:rPr>
+          <w:i/>
+          <w:iCs/>
+        </w:rPr>
+        <w:t>[TUNNEL]</w:t>
+      </w:r>
     </w:p>
     <w:p>
       <w:pPr>
@@ -1010,6 +1115,20 @@
         </w:rPr>
         <w:t>Attendees are forced to walk on a catwalk through a neon spinning tunnel, reminiscent of space, which could be disorienting</w:t>
       </w:r>
+      <w:r>
+        <w:rPr>
+          <w:i/>
+          <w:iCs/>
+        </w:rPr>
+        <w:t xml:space="preserve">. </w:t>
+      </w:r>
+      <w:r>
+        <w:rPr>
+          <w:i/>
+          <w:iCs/>
+        </w:rPr>
+        <w:t>Within this tunnel, the catwalk also had an unstable floor, making it difficult to walk on</w:t>
+      </w:r>
     </w:p>
     <w:p>
       <w:pPr>
@@ -1023,14 +1142,21 @@
         </w:rPr>
       </w:pPr>
       <w:r>
-        <w:t xml:space="preserve">Shaky floor / Bridge </w:t>
-      </w:r>
-      <w:r>
-        <w:rPr>
-          <w:i/>
-          <w:iCs/>
-        </w:rPr>
-        <w:t>to walk over</w:t>
+        <w:t xml:space="preserve">Polka Dots </w:t>
+      </w:r>
+      <w:r>
+        <w:rPr>
+          <w:i/>
+          <w:iCs/>
+        </w:rPr>
+        <w:t xml:space="preserve">on black walls </w:t>
+      </w:r>
+      <w:r>
+        <w:rPr>
+          <w:i/>
+          <w:iCs/>
+        </w:rPr>
+        <w:t>[DOTS]</w:t>
       </w:r>
     </w:p>
     <w:p>
@@ -1049,7 +1175,56 @@
           <w:i/>
           <w:iCs/>
         </w:rPr>
-        <w:t>Within this tunnel, the catwalk also had an unstable floor, making it difficult to walk on</w:t>
+        <w:t xml:space="preserve">You then entered a room in which a </w:t>
+      </w:r>
+      <w:r>
+        <w:rPr>
+          <w:i/>
+          <w:iCs/>
+        </w:rPr>
+        <w:t xml:space="preserve">person dressed as </w:t>
+      </w:r>
+      <w:r>
+        <w:rPr>
+          <w:i/>
+          <w:iCs/>
+        </w:rPr>
+        <w:t xml:space="preserve">the </w:t>
+      </w:r>
+      <w:r>
+        <w:rPr>
+          <w:i/>
+          <w:iCs/>
+        </w:rPr>
+        <w:t>wall</w:t>
+      </w:r>
+      <w:r>
+        <w:rPr>
+          <w:i/>
+          <w:iCs/>
+        </w:rPr>
+        <w:t xml:space="preserve"> in a black body suit with</w:t>
+      </w:r>
+      <w:r>
+        <w:rPr>
+          <w:i/>
+          <w:iCs/>
+        </w:rPr>
+        <w:t xml:space="preserve"> polka dots</w:t>
+      </w:r>
+      <w:r>
+        <w:rPr>
+          <w:i/>
+          <w:iCs/>
+        </w:rPr>
+        <w:t>, would jump out to scare people</w:t>
+      </w:r>
+      <w:r>
+        <w:rPr>
+          <w:i/>
+          <w:iCs/>
+        </w:rPr>
+        <w:t xml:space="preserve">. Clowns also hung around this part. </w:t>
       </w:r>
     </w:p>
     <w:p>
@@ -1061,85 +1236,38 @@
         </w:numPr>
         <w:rPr>
           <w:rFonts w:eastAsiaTheme="minorEastAsia"/>
-        </w:rPr>
-      </w:pPr>
-      <w:r>
-        <w:t xml:space="preserve">Polka Dots </w:t>
-      </w:r>
-      <w:r>
-        <w:rPr>
-          <w:i/>
-          <w:iCs/>
-        </w:rPr>
-        <w:t xml:space="preserve">on black walls </w:t>
-      </w:r>
-    </w:p>
-    <w:p>
-      <w:pPr>
-        <w:pStyle w:val="ListParagraph"/>
-        <w:numPr>
-          <w:ilvl w:val="2"/>
-          <w:numId w:val="7"/>
-        </w:numPr>
-        <w:rPr>
-          <w:rFonts w:eastAsiaTheme="minorEastAsia"/>
-        </w:rPr>
-      </w:pPr>
-      <w:r>
-        <w:rPr>
-          <w:i/>
-          <w:iCs/>
-        </w:rPr>
-        <w:t xml:space="preserve">You then entered a room in which a </w:t>
-      </w:r>
-      <w:r>
-        <w:rPr>
-          <w:i/>
-          <w:iCs/>
-        </w:rPr>
-        <w:t xml:space="preserve">person dressed as </w:t>
-      </w:r>
-      <w:r>
-        <w:rPr>
-          <w:i/>
-          <w:iCs/>
-        </w:rPr>
-        <w:t xml:space="preserve">the </w:t>
-      </w:r>
-      <w:r>
-        <w:rPr>
-          <w:i/>
-          <w:iCs/>
-        </w:rPr>
-        <w:t>wall</w:t>
-      </w:r>
-      <w:r>
-        <w:rPr>
-          <w:i/>
-          <w:iCs/>
-        </w:rPr>
-        <w:t xml:space="preserve"> in a black body suit with</w:t>
-      </w:r>
-      <w:r>
-        <w:rPr>
-          <w:i/>
-          <w:iCs/>
-        </w:rPr>
-        <w:t xml:space="preserve"> polka dots</w:t>
-      </w:r>
-      <w:r>
-        <w:rPr>
-          <w:i/>
-          <w:iCs/>
-        </w:rPr>
-        <w:t>, would jump out to scare people</w:t>
-      </w:r>
-      <w:r>
-        <w:rPr>
-          <w:i/>
-          <w:iCs/>
-        </w:rPr>
-        <w:t xml:space="preserve">. Clowns also hung around this part. </w:t>
+          <w:strike/>
+        </w:rPr>
+      </w:pPr>
+      <w:r>
+        <w:t>Snake on Ledg</w:t>
+      </w:r>
+      <w:r>
+        <w:t>e</w:t>
+      </w:r>
+      <w:r>
+        <w:t xml:space="preserve"> </w:t>
+      </w:r>
+      <w:r>
+        <w:rPr>
+          <w:i/>
+          <w:iCs/>
+        </w:rPr>
+        <w:t>[</w:t>
+      </w:r>
+      <w:r>
+        <w:rPr>
+          <w:i/>
+          <w:iCs/>
+        </w:rPr>
+        <w:t>SNAKE</w:t>
+      </w:r>
+      <w:r>
+        <w:rPr>
+          <w:i/>
+          <w:iCs/>
+        </w:rPr>
+        <w:t>]</w:t>
       </w:r>
     </w:p>
     <w:p>
@@ -1151,29 +1279,34 @@
         </w:numPr>
         <w:rPr>
           <w:rFonts w:eastAsiaTheme="minorEastAsia"/>
-          <w:strike/>
-        </w:rPr>
-      </w:pPr>
-      <w:r>
-        <w:t>Snake on Ledg</w:t>
-      </w:r>
-      <w:r>
-        <w:t>e</w:t>
-      </w:r>
-    </w:p>
-    <w:p>
-      <w:pPr>
-        <w:pStyle w:val="ListParagraph"/>
-        <w:numPr>
-          <w:ilvl w:val="1"/>
-          <w:numId w:val="7"/>
-        </w:numPr>
-        <w:rPr>
-          <w:rFonts w:eastAsiaTheme="minorEastAsia"/>
         </w:rPr>
       </w:pPr>
       <w:r>
         <w:t>Return Glasses</w:t>
+      </w:r>
+      <w:r>
+        <w:t xml:space="preserve"> </w:t>
+      </w:r>
+      <w:r>
+        <w:rPr>
+          <w:i/>
+          <w:iCs/>
+        </w:rPr>
+        <w:t>[</w:t>
+      </w:r>
+      <w:r>
+        <w:rPr>
+          <w:i/>
+          <w:iCs/>
+        </w:rPr>
+        <w:t>RETURN</w:t>
+      </w:r>
+      <w:r>
+        <w:rPr>
+          <w:i/>
+          <w:iCs/>
+        </w:rPr>
+        <w:t>]</w:t>
       </w:r>
     </w:p>
     <w:p>
@@ -1225,19 +1358,11 @@
         </w:rPr>
         <w:t xml:space="preserve">. Many of the workers had red jumpsuits and various tools or </w:t>
       </w:r>
-      <w:proofErr w:type="gramStart"/>
       <w:r>
         <w:rPr>
           <w:rFonts w:ascii="Calibri" w:eastAsia="Calibri" w:hAnsi="Calibri" w:cs="Calibri"/>
         </w:rPr>
-        <w:t>laboring</w:t>
-      </w:r>
-      <w:proofErr w:type="gramEnd"/>
-      <w:r>
-        <w:rPr>
-          <w:rFonts w:ascii="Calibri" w:eastAsia="Calibri" w:hAnsi="Calibri" w:cs="Calibri"/>
-        </w:rPr>
-        <w:t xml:space="preserve"> equipment.</w:t>
+        <w:t>laboring equipment.</w:t>
       </w:r>
     </w:p>
     <w:p>
@@ -1253,7 +1378,34 @@
         </w:rPr>
       </w:pPr>
       <w:r>
-        <w:t>Red Room</w:t>
+        <w:rPr>
+          <w:rFonts w:eastAsiaTheme="minorEastAsia"/>
+        </w:rPr>
+        <w:t xml:space="preserve">Entrance </w:t>
+      </w:r>
+      <w:r>
+        <w:rPr>
+          <w:rFonts w:eastAsiaTheme="minorEastAsia"/>
+          <w:i/>
+          <w:iCs/>
+        </w:rPr>
+        <w:t>[</w:t>
+      </w:r>
+      <w:r>
+        <w:rPr>
+          <w:rFonts w:eastAsiaTheme="minorEastAsia"/>
+          <w:i/>
+          <w:iCs/>
+        </w:rPr>
+        <w:t>ENTRANCE</w:t>
+      </w:r>
+      <w:r>
+        <w:rPr>
+          <w:rFonts w:eastAsiaTheme="minorEastAsia"/>
+          <w:i/>
+          <w:iCs/>
+        </w:rPr>
+        <w:t>]</w:t>
       </w:r>
     </w:p>
     <w:p>
@@ -1266,44 +1418,15 @@
         <w:spacing w:line="259" w:lineRule="auto"/>
         <w:rPr>
           <w:rFonts w:eastAsiaTheme="minorEastAsia"/>
-          <w:i/>
-          <w:iCs/>
-        </w:rPr>
-      </w:pPr>
-      <w:r>
-        <w:rPr>
-          <w:i/>
-          <w:iCs/>
-        </w:rPr>
-        <w:t>A man holding a large hammer</w:t>
-      </w:r>
-      <w:r>
-        <w:rPr>
-          <w:i/>
-          <w:iCs/>
-        </w:rPr>
-        <w:t>, axe,</w:t>
-      </w:r>
-      <w:r>
-        <w:rPr>
-          <w:i/>
-          <w:iCs/>
-        </w:rPr>
-        <w:t xml:space="preserve"> or weapon charged at attendees</w:t>
-      </w:r>
-      <w:r>
-        <w:rPr>
-          <w:i/>
-          <w:iCs/>
-        </w:rPr>
-        <w:t xml:space="preserve"> from a dark room</w:t>
-      </w:r>
-      <w:r>
-        <w:rPr>
-          <w:i/>
-          <w:iCs/>
-        </w:rPr>
-        <w:t xml:space="preserve"> as they entered the section</w:t>
+        </w:rPr>
+      </w:pPr>
+      <w:r>
+        <w:rPr>
+          <w:rFonts w:eastAsiaTheme="minorEastAsia"/>
+          <w:i/>
+          <w:iCs/>
+        </w:rPr>
+        <w:t>Added post-hoc because it technically preceded the section, but many subjects noted how significant / scary the entrance to the section was, which featured an actor in a red jumpsuit dictating who could enter by swinging weapons at attendees.</w:t>
       </w:r>
     </w:p>
     <w:p>
@@ -1313,12 +1436,37 @@
           <w:ilvl w:val="1"/>
           <w:numId w:val="6"/>
         </w:numPr>
-        <w:rPr>
-          <w:rFonts w:eastAsiaTheme="minorEastAsia"/>
-        </w:rPr>
-      </w:pPr>
-      <w:r>
-        <w:t>Chainsaw</w:t>
+        <w:spacing w:line="259" w:lineRule="auto"/>
+        <w:rPr>
+          <w:rFonts w:eastAsiaTheme="minorEastAsia"/>
+        </w:rPr>
+      </w:pPr>
+      <w:r>
+        <w:t>Red Room</w:t>
+      </w:r>
+      <w:r>
+        <w:t xml:space="preserve"> </w:t>
+      </w:r>
+      <w:r>
+        <w:rPr>
+          <w:i/>
+          <w:iCs/>
+        </w:rPr>
+        <w:t>[</w:t>
+      </w:r>
+      <w:r>
+        <w:rPr>
+          <w:i/>
+          <w:iCs/>
+        </w:rPr>
+        <w:t>RED</w:t>
+      </w:r>
+      <w:r>
+        <w:rPr>
+          <w:i/>
+          <w:iCs/>
+        </w:rPr>
+        <w:t>]</w:t>
       </w:r>
     </w:p>
     <w:p>
@@ -1328,64 +1476,47 @@
           <w:ilvl w:val="2"/>
           <w:numId w:val="6"/>
         </w:numPr>
-        <w:rPr>
-          <w:rFonts w:eastAsiaTheme="minorEastAsia"/>
-          <w:i/>
-          <w:iCs/>
-        </w:rPr>
-      </w:pPr>
-      <w:proofErr w:type="gramStart"/>
-      <w:r>
-        <w:rPr>
-          <w:i/>
-          <w:iCs/>
-        </w:rPr>
-        <w:t>Typically</w:t>
-      </w:r>
-      <w:proofErr w:type="gramEnd"/>
-      <w:r>
-        <w:rPr>
-          <w:i/>
-          <w:iCs/>
-        </w:rPr>
-        <w:t xml:space="preserve"> a man with a chainsaw charged at attendees while they walked down a ramp outside. </w:t>
-      </w:r>
-      <w:r>
-        <w:rPr>
-          <w:i/>
-          <w:iCs/>
-        </w:rPr>
-        <w:t xml:space="preserve">He would start the chainsaw and rev it, trying to hit them with it. </w:t>
-      </w:r>
-      <w:r>
-        <w:rPr>
-          <w:i/>
-          <w:iCs/>
-        </w:rPr>
-        <w:t xml:space="preserve">It was associated with a gasoline </w:t>
-      </w:r>
-      <w:proofErr w:type="gramStart"/>
-      <w:r>
-        <w:rPr>
-          <w:i/>
-          <w:iCs/>
-        </w:rPr>
-        <w:t>smell</w:t>
-      </w:r>
-      <w:proofErr w:type="gramEnd"/>
-      <w:r>
-        <w:rPr>
-          <w:i/>
-          <w:iCs/>
-        </w:rPr>
-        <w:t xml:space="preserve"> and he would often yell threats about cutting people</w:t>
-      </w:r>
-      <w:r>
-        <w:rPr>
-          <w:i/>
-          <w:iCs/>
-        </w:rPr>
-        <w:t>.</w:t>
+        <w:spacing w:line="259" w:lineRule="auto"/>
+        <w:rPr>
+          <w:rFonts w:eastAsiaTheme="minorEastAsia"/>
+          <w:i/>
+          <w:iCs/>
+        </w:rPr>
+      </w:pPr>
+      <w:r>
+        <w:rPr>
+          <w:i/>
+          <w:iCs/>
+        </w:rPr>
+        <w:t>A man holding a large hammer</w:t>
+      </w:r>
+      <w:r>
+        <w:rPr>
+          <w:i/>
+          <w:iCs/>
+        </w:rPr>
+        <w:t>, axe,</w:t>
+      </w:r>
+      <w:r>
+        <w:rPr>
+          <w:i/>
+          <w:iCs/>
+        </w:rPr>
+        <w:t xml:space="preserve"> or weapon charged at attendees</w:t>
+      </w:r>
+      <w:r>
+        <w:rPr>
+          <w:i/>
+          <w:iCs/>
+        </w:rPr>
+        <w:t xml:space="preserve"> from a dark room</w:t>
+      </w:r>
+      <w:r>
+        <w:rPr>
+          <w:i/>
+          <w:iCs/>
+        </w:rPr>
+        <w:t xml:space="preserve"> as they entered the section</w:t>
       </w:r>
     </w:p>
     <w:p>
@@ -1400,14 +1531,31 @@
         </w:rPr>
       </w:pPr>
       <w:r>
-        <w:t xml:space="preserve"> Air Guns</w:t>
-      </w:r>
-      <w:r>
-        <w:rPr>
-          <w:i/>
-          <w:iCs/>
-        </w:rPr>
+        <w:t>Chainsaw</w:t>
+      </w:r>
+      <w:r>
         <w:t xml:space="preserve"> </w:t>
+      </w:r>
+      <w:r>
+        <w:rPr>
+          <w:i/>
+          <w:iCs/>
+        </w:rPr>
+        <w:t>[</w:t>
+      </w:r>
+      <w:r>
+        <w:rPr>
+          <w:i/>
+          <w:iCs/>
+        </w:rPr>
+        <w:t>CHAINSAW</w:t>
+      </w:r>
+      <w:r>
+        <w:rPr>
+          <w:i/>
+          <w:iCs/>
+        </w:rPr>
+        <w:t>]</w:t>
       </w:r>
     </w:p>
     <w:p>
@@ -1419,40 +1567,37 @@
         </w:numPr>
         <w:rPr>
           <w:rFonts w:eastAsiaTheme="minorEastAsia"/>
-        </w:rPr>
-      </w:pPr>
-      <w:r>
-        <w:rPr>
-          <w:i/>
-          <w:iCs/>
-        </w:rPr>
-        <w:t>Static / Electricity Noises</w:t>
-      </w:r>
-      <w:r>
-        <w:rPr>
-          <w:i/>
-          <w:iCs/>
-        </w:rPr>
-        <w:t xml:space="preserve"> would sound off as air was shot at </w:t>
-      </w:r>
-      <w:proofErr w:type="gramStart"/>
-      <w:r>
-        <w:rPr>
-          <w:i/>
-          <w:iCs/>
-        </w:rPr>
-        <w:t>attendees</w:t>
-      </w:r>
-      <w:proofErr w:type="gramEnd"/>
-      <w:r>
-        <w:rPr>
-          <w:i/>
-          <w:iCs/>
-        </w:rPr>
-        <w:t xml:space="preserve"> legs. There were also animatronic bodies convulsing in the next immediate room, which appeared to be a morgue. </w:t>
-      </w:r>
-      <w:r>
-        <w:t xml:space="preserve"> </w:t>
+          <w:i/>
+          <w:iCs/>
+        </w:rPr>
+      </w:pPr>
+      <w:r>
+        <w:rPr>
+          <w:i/>
+          <w:iCs/>
+        </w:rPr>
+        <w:t xml:space="preserve">Typically a man with a chainsaw charged at attendees while they walked down a ramp outside. </w:t>
+      </w:r>
+      <w:r>
+        <w:rPr>
+          <w:i/>
+          <w:iCs/>
+        </w:rPr>
+        <w:t xml:space="preserve">He would start the chainsaw and rev it, trying to hit them with it. </w:t>
+      </w:r>
+      <w:r>
+        <w:rPr>
+          <w:i/>
+          <w:iCs/>
+        </w:rPr>
+        <w:t>It was associated with a gasoline smell and he would often yell threats about cutting people</w:t>
+      </w:r>
+      <w:r>
+        <w:rPr>
+          <w:i/>
+          <w:iCs/>
+        </w:rPr>
+        <w:t>.</w:t>
       </w:r>
     </w:p>
     <w:p>
@@ -1467,7 +1612,35 @@
         </w:rPr>
       </w:pPr>
       <w:r>
-        <w:t>Paint Cans</w:t>
+        <w:t xml:space="preserve"> Air Guns</w:t>
+      </w:r>
+      <w:r>
+        <w:rPr>
+          <w:i/>
+          <w:iCs/>
+        </w:rPr>
+        <w:t xml:space="preserve"> </w:t>
+      </w:r>
+      <w:r>
+        <w:rPr>
+          <w:i/>
+          <w:iCs/>
+        </w:rPr>
+        <w:t>[</w:t>
+      </w:r>
+      <w:r>
+        <w:rPr>
+          <w:i/>
+          <w:iCs/>
+        </w:rPr>
+        <w:t>AIRGUN</w:t>
+      </w:r>
+      <w:r>
+        <w:rPr>
+          <w:i/>
+          <w:iCs/>
+        </w:rPr>
+        <w:t>]</w:t>
       </w:r>
     </w:p>
     <w:p>
@@ -1483,11 +1656,20 @@
       </w:pPr>
       <w:r>
         <w:rPr>
-          <w:rFonts w:eastAsiaTheme="minorEastAsia"/>
-          <w:i/>
-          <w:iCs/>
-        </w:rPr>
-        <w:t>An actor had three empty metal paint cans attached to a surface that they would loudly shake to make subjects afraid.</w:t>
+          <w:i/>
+          <w:iCs/>
+        </w:rPr>
+        <w:t>Static / Electricity Noises</w:t>
+      </w:r>
+      <w:r>
+        <w:rPr>
+          <w:i/>
+          <w:iCs/>
+        </w:rPr>
+        <w:t xml:space="preserve"> would sound off as air was shot at attendees legs. There were also animatronic bodies convulsing in the next immediate room, which appeared to be a morgue. </w:t>
+      </w:r>
+      <w:r>
+        <w:t xml:space="preserve"> </w:t>
       </w:r>
     </w:p>
     <w:p>
@@ -1502,7 +1684,31 @@
         </w:rPr>
       </w:pPr>
       <w:r>
-        <w:t>Table Saw with Hand</w:t>
+        <w:t>Paint Cans</w:t>
+      </w:r>
+      <w:r>
+        <w:t xml:space="preserve"> </w:t>
+      </w:r>
+      <w:r>
+        <w:rPr>
+          <w:i/>
+          <w:iCs/>
+        </w:rPr>
+        <w:t>[</w:t>
+      </w:r>
+      <w:r>
+        <w:rPr>
+          <w:i/>
+          <w:iCs/>
+        </w:rPr>
+        <w:t>PAINTCAN</w:t>
+      </w:r>
+      <w:r>
+        <w:rPr>
+          <w:i/>
+          <w:iCs/>
+        </w:rPr>
+        <w:t>]</w:t>
       </w:r>
     </w:p>
     <w:p>
@@ -1518,60 +1724,11 @@
       </w:pPr>
       <w:r>
         <w:rPr>
-          <w:i/>
-          <w:iCs/>
-        </w:rPr>
-        <w:t xml:space="preserve">This again was outside, and had various mannequins and body parts on tables, almost as if they were being sorted by the actors working there. </w:t>
-      </w:r>
-      <w:r>
-        <w:rPr>
-          <w:i/>
-          <w:iCs/>
-        </w:rPr>
-        <w:lastRenderedPageBreak/>
-        <w:t xml:space="preserve">Some were being sawed off. </w:t>
-      </w:r>
-      <w:r>
-        <w:rPr>
-          <w:i/>
-          <w:iCs/>
-        </w:rPr>
-        <w:t xml:space="preserve">This also included a </w:t>
-      </w:r>
-      <w:r>
-        <w:rPr>
-          <w:i/>
-          <w:iCs/>
-        </w:rPr>
-        <w:t>f</w:t>
-      </w:r>
-      <w:r>
-        <w:rPr>
-          <w:i/>
-          <w:iCs/>
-        </w:rPr>
-        <w:t xml:space="preserve">ireplace with </w:t>
-      </w:r>
-      <w:r>
-        <w:rPr>
-          <w:i/>
-          <w:iCs/>
-        </w:rPr>
-        <w:t>b</w:t>
-      </w:r>
-      <w:r>
-        <w:rPr>
-          <w:i/>
-          <w:iCs/>
-        </w:rPr>
-        <w:t>ones</w:t>
-      </w:r>
-      <w:r>
-        <w:rPr>
-          <w:i/>
-          <w:iCs/>
-        </w:rPr>
-        <w:t xml:space="preserve"> inside.</w:t>
+          <w:rFonts w:eastAsiaTheme="minorEastAsia"/>
+          <w:i/>
+          <w:iCs/>
+        </w:rPr>
+        <w:t>An actor had three empty metal paint cans attached to a surface that they would loudly shake to make subjects afraid.</w:t>
       </w:r>
     </w:p>
     <w:p>
@@ -1586,7 +1743,32 @@
         </w:rPr>
       </w:pPr>
       <w:r>
-        <w:t xml:space="preserve">Walk Through Box </w:t>
+        <w:lastRenderedPageBreak/>
+        <w:t>Table Saw with Hand</w:t>
+      </w:r>
+      <w:r>
+        <w:t xml:space="preserve"> </w:t>
+      </w:r>
+      <w:r>
+        <w:rPr>
+          <w:i/>
+          <w:iCs/>
+        </w:rPr>
+        <w:t>[</w:t>
+      </w:r>
+      <w:r>
+        <w:rPr>
+          <w:i/>
+          <w:iCs/>
+        </w:rPr>
+        <w:t>TABLESAW</w:t>
+      </w:r>
+      <w:r>
+        <w:rPr>
+          <w:i/>
+          <w:iCs/>
+        </w:rPr>
+        <w:t>]</w:t>
       </w:r>
     </w:p>
     <w:p>
@@ -1605,7 +1787,56 @@
           <w:i/>
           <w:iCs/>
         </w:rPr>
-        <w:t>Up and down this small ramp, floor very unstable</w:t>
+        <w:t xml:space="preserve">This again was outside, and had various mannequins and body parts on tables, almost as if they were being sorted by the actors working there. </w:t>
+      </w:r>
+      <w:r>
+        <w:rPr>
+          <w:i/>
+          <w:iCs/>
+        </w:rPr>
+        <w:t xml:space="preserve">Some were being sawed off. </w:t>
+      </w:r>
+      <w:r>
+        <w:rPr>
+          <w:i/>
+          <w:iCs/>
+        </w:rPr>
+        <w:t xml:space="preserve">This also included a </w:t>
+      </w:r>
+      <w:r>
+        <w:rPr>
+          <w:i/>
+          <w:iCs/>
+        </w:rPr>
+        <w:t>f</w:t>
+      </w:r>
+      <w:r>
+        <w:rPr>
+          <w:i/>
+          <w:iCs/>
+        </w:rPr>
+        <w:t xml:space="preserve">ireplace with </w:t>
+      </w:r>
+      <w:r>
+        <w:rPr>
+          <w:i/>
+          <w:iCs/>
+        </w:rPr>
+        <w:t>b</w:t>
+      </w:r>
+      <w:r>
+        <w:rPr>
+          <w:i/>
+          <w:iCs/>
+        </w:rPr>
+        <w:t>ones</w:t>
+      </w:r>
+      <w:r>
+        <w:rPr>
+          <w:i/>
+          <w:iCs/>
+        </w:rPr>
+        <w:t xml:space="preserve"> inside.</w:t>
       </w:r>
     </w:p>
     <w:p>
@@ -1620,7 +1851,28 @@
         </w:rPr>
       </w:pPr>
       <w:r>
-        <w:t>Body parts hanging</w:t>
+        <w:t xml:space="preserve">Walk Through Box </w:t>
+      </w:r>
+      <w:r>
+        <w:rPr>
+          <w:i/>
+          <w:iCs/>
+        </w:rPr>
+        <w:t>[</w:t>
+      </w:r>
+      <w:r>
+        <w:rPr>
+          <w:i/>
+          <w:iCs/>
+        </w:rPr>
+        <w:t>WALKBOX</w:t>
+      </w:r>
+      <w:r>
+        <w:rPr>
+          <w:i/>
+          <w:iCs/>
+        </w:rPr>
+        <w:t>]</w:t>
       </w:r>
     </w:p>
     <w:p>
@@ -1632,37 +1884,14 @@
         </w:numPr>
         <w:rPr>
           <w:rFonts w:eastAsiaTheme="minorEastAsia"/>
-          <w:i/>
-          <w:iCs/>
-        </w:rPr>
-      </w:pPr>
-      <w:r>
-        <w:rPr>
-          <w:i/>
-          <w:iCs/>
-        </w:rPr>
-        <w:t>This included limbs and organs</w:t>
-      </w:r>
-      <w:r>
-        <w:rPr>
-          <w:i/>
-          <w:iCs/>
-        </w:rPr>
-        <w:t xml:space="preserve"> hanging from the ceiling</w:t>
-      </w:r>
-      <w:r>
-        <w:rPr>
-          <w:i/>
-          <w:iCs/>
-        </w:rPr>
-        <w:t xml:space="preserve"> </w:t>
-      </w:r>
-      <w:r>
-        <w:rPr>
-          <w:i/>
-          <w:iCs/>
-        </w:rPr>
-        <w:t xml:space="preserve">and a demonic character on a stage appearing to be practicing a ritual or mass of some sort. </w:t>
+        </w:rPr>
+      </w:pPr>
+      <w:r>
+        <w:rPr>
+          <w:i/>
+          <w:iCs/>
+        </w:rPr>
+        <w:t>Up and down this small ramp, floor very unstable</w:t>
       </w:r>
     </w:p>
     <w:p>
@@ -1677,7 +1906,31 @@
         </w:rPr>
       </w:pPr>
       <w:r>
-        <w:t>Gate Drop from Above</w:t>
+        <w:t>Body parts hanging</w:t>
+      </w:r>
+      <w:r>
+        <w:t xml:space="preserve"> </w:t>
+      </w:r>
+      <w:r>
+        <w:rPr>
+          <w:i/>
+          <w:iCs/>
+        </w:rPr>
+        <w:t>[</w:t>
+      </w:r>
+      <w:r>
+        <w:rPr>
+          <w:i/>
+          <w:iCs/>
+        </w:rPr>
+        <w:t>BODYPARTS</w:t>
+      </w:r>
+      <w:r>
+        <w:rPr>
+          <w:i/>
+          <w:iCs/>
+        </w:rPr>
+        <w:t>]</w:t>
       </w:r>
     </w:p>
     <w:p>
@@ -1698,30 +1951,28 @@
           <w:i/>
           <w:iCs/>
         </w:rPr>
-        <w:t xml:space="preserve">An actor stood on top of an elevated platform and dropped a heavy metal gate just above </w:t>
-      </w:r>
-      <w:proofErr w:type="gramStart"/>
-      <w:r>
-        <w:rPr>
-          <w:i/>
-          <w:iCs/>
-        </w:rPr>
-        <w:t>attendees</w:t>
-      </w:r>
-      <w:proofErr w:type="gramEnd"/>
-      <w:r>
-        <w:rPr>
-          <w:i/>
-          <w:iCs/>
-        </w:rPr>
-        <w:t xml:space="preserve"> heads, making a loud </w:t>
-      </w:r>
-      <w:r>
-        <w:rPr>
-          <w:i/>
-          <w:iCs/>
-        </w:rPr>
-        <w:t>crash right as you leave</w:t>
+        <w:t>This included limbs and organs</w:t>
+      </w:r>
+      <w:r>
+        <w:rPr>
+          <w:i/>
+          <w:iCs/>
+        </w:rPr>
+        <w:t xml:space="preserve"> hanging from the ceiling</w:t>
+      </w:r>
+      <w:r>
+        <w:rPr>
+          <w:i/>
+          <w:iCs/>
+        </w:rPr>
+        <w:t xml:space="preserve"> </w:t>
+      </w:r>
+      <w:r>
+        <w:rPr>
+          <w:i/>
+          <w:iCs/>
+        </w:rPr>
+        <w:t xml:space="preserve">and a demonic character on a stage appearing to be practicing a ritual or mass of some sort. </w:t>
       </w:r>
     </w:p>
     <w:p>
@@ -1736,7 +1987,98 @@
         </w:rPr>
       </w:pPr>
       <w:r>
+        <w:t>Gate Drop from Above</w:t>
+      </w:r>
+      <w:r>
+        <w:t xml:space="preserve"> </w:t>
+      </w:r>
+      <w:r>
+        <w:rPr>
+          <w:i/>
+          <w:iCs/>
+        </w:rPr>
+        <w:t>[</w:t>
+      </w:r>
+      <w:r>
+        <w:rPr>
+          <w:i/>
+          <w:iCs/>
+        </w:rPr>
+        <w:t>GATEDROP</w:t>
+      </w:r>
+      <w:r>
+        <w:rPr>
+          <w:i/>
+          <w:iCs/>
+        </w:rPr>
+        <w:t>]</w:t>
+      </w:r>
+    </w:p>
+    <w:p>
+      <w:pPr>
+        <w:pStyle w:val="ListParagraph"/>
+        <w:numPr>
+          <w:ilvl w:val="2"/>
+          <w:numId w:val="6"/>
+        </w:numPr>
+        <w:rPr>
+          <w:rFonts w:eastAsiaTheme="minorEastAsia"/>
+          <w:i/>
+          <w:iCs/>
+        </w:rPr>
+      </w:pPr>
+      <w:r>
+        <w:rPr>
+          <w:i/>
+          <w:iCs/>
+        </w:rPr>
+        <w:t xml:space="preserve">An actor stood on top of an elevated platform and dropped a heavy metal gate just above attendees heads, making a loud </w:t>
+      </w:r>
+      <w:r>
+        <w:rPr>
+          <w:i/>
+          <w:iCs/>
+        </w:rPr>
+        <w:t>crash right as you leave</w:t>
+      </w:r>
+    </w:p>
+    <w:p>
+      <w:pPr>
+        <w:pStyle w:val="ListParagraph"/>
+        <w:numPr>
+          <w:ilvl w:val="1"/>
+          <w:numId w:val="6"/>
+        </w:numPr>
+        <w:rPr>
+          <w:rFonts w:eastAsiaTheme="minorEastAsia"/>
+        </w:rPr>
+      </w:pPr>
+      <w:r>
         <w:t>Long Hallway with Strobes</w:t>
+      </w:r>
+      <w:r>
+        <w:t xml:space="preserve"> </w:t>
+      </w:r>
+      <w:r>
+        <w:rPr>
+          <w:i/>
+          <w:iCs/>
+        </w:rPr>
+        <w:t>[</w:t>
+      </w:r>
+      <w:r>
+        <w:rPr>
+          <w:i/>
+          <w:iCs/>
+        </w:rPr>
+        <w:t>STROBES</w:t>
+      </w:r>
+      <w:r>
+        <w:rPr>
+          <w:i/>
+          <w:iCs/>
+        </w:rPr>
+        <w:t>]</w:t>
       </w:r>
     </w:p>
     <w:p>
@@ -1813,6 +2155,30 @@
       <w:r>
         <w:t>Man at a Typewriter</w:t>
       </w:r>
+      <w:r>
+        <w:t xml:space="preserve"> </w:t>
+      </w:r>
+      <w:r>
+        <w:rPr>
+          <w:i/>
+          <w:iCs/>
+        </w:rPr>
+        <w:t>[</w:t>
+      </w:r>
+      <w:r>
+        <w:rPr>
+          <w:i/>
+          <w:iCs/>
+        </w:rPr>
+        <w:t>TYPEWRITER</w:t>
+      </w:r>
+      <w:r>
+        <w:rPr>
+          <w:i/>
+          <w:iCs/>
+        </w:rPr>
+        <w:t>]</w:t>
+      </w:r>
     </w:p>
     <w:p>
       <w:pPr>
@@ -1873,6 +2239,30 @@
       <w:r>
         <w:t>Stage 6 Sign</w:t>
       </w:r>
+      <w:r>
+        <w:t xml:space="preserve"> </w:t>
+      </w:r>
+      <w:r>
+        <w:rPr>
+          <w:i/>
+          <w:iCs/>
+        </w:rPr>
+        <w:t>[</w:t>
+      </w:r>
+      <w:r>
+        <w:rPr>
+          <w:i/>
+          <w:iCs/>
+        </w:rPr>
+        <w:t>SIGN</w:t>
+      </w:r>
+      <w:r>
+        <w:rPr>
+          <w:i/>
+          <w:iCs/>
+        </w:rPr>
+        <w:t>]</w:t>
+      </w:r>
     </w:p>
     <w:p>
       <w:pPr>
@@ -1885,6 +2275,30 @@
       <w:r>
         <w:t>Tub / Shower</w:t>
       </w:r>
+      <w:r>
+        <w:t xml:space="preserve"> </w:t>
+      </w:r>
+      <w:r>
+        <w:rPr>
+          <w:i/>
+          <w:iCs/>
+        </w:rPr>
+        <w:t>[</w:t>
+      </w:r>
+      <w:r>
+        <w:rPr>
+          <w:i/>
+          <w:iCs/>
+        </w:rPr>
+        <w:t>TUB</w:t>
+      </w:r>
+      <w:r>
+        <w:rPr>
+          <w:i/>
+          <w:iCs/>
+        </w:rPr>
+        <w:t>]</w:t>
+      </w:r>
     </w:p>
     <w:p>
       <w:pPr>
@@ -1913,6 +2327,30 @@
       <w:r>
         <w:t>Dentist Chair</w:t>
       </w:r>
+      <w:r>
+        <w:t xml:space="preserve"> </w:t>
+      </w:r>
+      <w:r>
+        <w:rPr>
+          <w:i/>
+          <w:iCs/>
+        </w:rPr>
+        <w:t>[</w:t>
+      </w:r>
+      <w:r>
+        <w:rPr>
+          <w:i/>
+          <w:iCs/>
+        </w:rPr>
+        <w:t>DENTIST</w:t>
+      </w:r>
+      <w:r>
+        <w:rPr>
+          <w:i/>
+          <w:iCs/>
+        </w:rPr>
+        <w:t>]</w:t>
+      </w:r>
     </w:p>
     <w:p>
       <w:pPr>
@@ -1973,6 +2411,30 @@
       <w:r>
         <w:t>Water Fountain</w:t>
       </w:r>
+      <w:r>
+        <w:t xml:space="preserve"> </w:t>
+      </w:r>
+      <w:r>
+        <w:rPr>
+          <w:i/>
+          <w:iCs/>
+        </w:rPr>
+        <w:t>[</w:t>
+      </w:r>
+      <w:r>
+        <w:rPr>
+          <w:i/>
+          <w:iCs/>
+        </w:rPr>
+        <w:t>FOUNTAIN</w:t>
+      </w:r>
+      <w:r>
+        <w:rPr>
+          <w:i/>
+          <w:iCs/>
+        </w:rPr>
+        <w:t>]</w:t>
+      </w:r>
     </w:p>
     <w:p>
       <w:pPr>
@@ -1985,6 +2447,30 @@
       <w:r>
         <w:t>Studio Mirror</w:t>
       </w:r>
+      <w:r>
+        <w:t xml:space="preserve"> </w:t>
+      </w:r>
+      <w:r>
+        <w:rPr>
+          <w:i/>
+          <w:iCs/>
+        </w:rPr>
+        <w:t>[</w:t>
+      </w:r>
+      <w:r>
+        <w:rPr>
+          <w:i/>
+          <w:iCs/>
+        </w:rPr>
+        <w:t>MIRROR</w:t>
+      </w:r>
+      <w:r>
+        <w:rPr>
+          <w:i/>
+          <w:iCs/>
+        </w:rPr>
+        <w:t>]</w:t>
+      </w:r>
     </w:p>
     <w:p>
       <w:pPr>
@@ -1997,6 +2483,30 @@
       <w:r>
         <w:t>Lady in Red Robe</w:t>
       </w:r>
+      <w:r>
+        <w:t xml:space="preserve"> </w:t>
+      </w:r>
+      <w:r>
+        <w:rPr>
+          <w:i/>
+          <w:iCs/>
+        </w:rPr>
+        <w:t>[</w:t>
+      </w:r>
+      <w:r>
+        <w:rPr>
+          <w:i/>
+          <w:iCs/>
+        </w:rPr>
+        <w:t>LADY</w:t>
+      </w:r>
+      <w:r>
+        <w:rPr>
+          <w:i/>
+          <w:iCs/>
+        </w:rPr>
+        <w:t>]</w:t>
+      </w:r>
     </w:p>
     <w:p>
       <w:pPr>
@@ -2028,6 +2538,30 @@
       </w:pPr>
       <w:r>
         <w:t>Director’s Chair</w:t>
+      </w:r>
+      <w:r>
+        <w:t xml:space="preserve"> </w:t>
+      </w:r>
+      <w:r>
+        <w:rPr>
+          <w:i/>
+          <w:iCs/>
+        </w:rPr>
+        <w:t>[</w:t>
+      </w:r>
+      <w:r>
+        <w:rPr>
+          <w:i/>
+          <w:iCs/>
+        </w:rPr>
+        <w:t>DIRECTOR</w:t>
+      </w:r>
+      <w:r>
+        <w:rPr>
+          <w:i/>
+          <w:iCs/>
+        </w:rPr>
+        <w:t>]</w:t>
       </w:r>
     </w:p>
     <w:p>

</xml_diff>